<commit_message>
word-documenten met ideeen over opbouw Front-End inlog/registratie en Dashboard aangepast
</commit_message>
<xml_diff>
--- a/src/main/resources/Sprint2/20211211 KlantDashboard Opbouw.docx
+++ b/src/main/resources/Sprint2/20211211 KlantDashboard Opbouw.docx
@@ -212,13 +212,7 @@
     </w:p>
     <w:p>
       <w:r>
-        <w:t xml:space="preserve">Tabel (?) waar </w:t>
-      </w:r>
-      <w:r>
-        <w:t>in kunnen</w:t>
-      </w:r>
-      <w:r>
-        <w:t>:</w:t>
+        <w:t>Tabel (?) waar in kunnen:</w:t>
       </w:r>
     </w:p>
     <w:p>
@@ -554,16 +548,41 @@
       </w:r>
     </w:p>
     <w:p>
-      <w:pPr>
-        <w:pStyle w:val="Lijstalinea"/>
-      </w:pPr>
-    </w:p>
-    <w:p>
-      <w:r>
-        <w:t>Handige links:</w:t>
-      </w:r>
+      <w:r>
+        <w:t>CSS zorgt behalve voor uiterlijk pagina:</w:t>
+      </w:r>
+    </w:p>
+    <w:p>
+      <w:pPr>
+        <w:pStyle w:val="Lijstalinea"/>
+        <w:numPr>
+          <w:ilvl w:val="0"/>
+          <w:numId w:val="1"/>
+        </w:numPr>
+      </w:pPr>
+      <w:r>
+        <w:t>Tabel side-</w:t>
+      </w:r>
+      <w:proofErr w:type="spellStart"/>
+      <w:r>
+        <w:t>by</w:t>
+      </w:r>
+      <w:proofErr w:type="spellEnd"/>
+      <w:r>
+        <w:t>-side</w:t>
+      </w:r>
+    </w:p>
+    <w:p>
+      <w:pPr>
+        <w:pStyle w:val="Lijstalinea"/>
+      </w:pPr>
       <w:bookmarkStart w:id="0" w:name="_GoBack"/>
       <w:bookmarkEnd w:id="0"/>
+    </w:p>
+    <w:p>
+      <w:r>
+        <w:t>Handige links:</w:t>
+      </w:r>
     </w:p>
     <w:p>
       <w:pPr>
@@ -581,6 +600,9 @@
     <w:p>
       <w:pPr>
         <w:pStyle w:val="Lijstalinea"/>
+        <w:rPr>
+          <w:rStyle w:val="Hyperlink"/>
+        </w:rPr>
       </w:pPr>
       <w:hyperlink r:id="rId7" w:history="1">
         <w:r>
@@ -590,6 +612,29 @@
           <w:t>https://www.w3schools.com/js/js_graphics.asp</w:t>
         </w:r>
       </w:hyperlink>
+    </w:p>
+    <w:p>
+      <w:pPr>
+        <w:pStyle w:val="Lijstalinea"/>
+      </w:pPr>
+      <w:hyperlink r:id="rId8" w:history="1">
+        <w:r>
+          <w:rPr>
+            <w:rStyle w:val="Hyperlink"/>
+          </w:rPr>
+          <w:t>https://www.w3schools.com/howto/howto_css_table_side_by_side.asp</w:t>
+        </w:r>
+      </w:hyperlink>
+    </w:p>
+    <w:p>
+      <w:pPr>
+        <w:pStyle w:val="Lijstalinea"/>
+      </w:pPr>
+    </w:p>
+    <w:p>
+      <w:pPr>
+        <w:pStyle w:val="Lijstalinea"/>
+      </w:pPr>
     </w:p>
     <w:p>
       <w:pPr>

</xml_diff>